<commit_message>
Added more reading links
</commit_message>
<xml_diff>
--- a/CS296N_Syllabus_Winter_2016.docx
+++ b/CS296N_Syllabus_Winter_2016.docx
@@ -6517,8 +6517,6 @@
       <w:r>
         <w:br w:type="page"/>
       </w:r>
-      <w:bookmarkStart w:id="0" w:name="_GoBack"/>
-      <w:bookmarkEnd w:id="0"/>
     </w:p>
     <w:tbl>
       <w:tblPr>
@@ -8708,7 +8706,15 @@
                 <w:sz w:val="22"/>
                 <w:szCs w:val="22"/>
               </w:rPr>
-              <w:t>Lectures: Web API</w:t>
+              <w:t xml:space="preserve">Lectures: </w:t>
+            </w:r>
+            <w:r>
+              <w:rPr>
+                <w:color w:val="000000"/>
+                <w:sz w:val="22"/>
+                <w:szCs w:val="22"/>
+              </w:rPr>
+              <w:t>Dependency Injection</w:t>
             </w:r>
           </w:p>
         </w:tc>
@@ -9314,7 +9320,17 @@
                 <w:sz w:val="22"/>
                 <w:szCs w:val="22"/>
               </w:rPr>
-              <w:t>Lectures: DI and Unit Testing</w:t>
+              <w:t xml:space="preserve">Lectures: </w:t>
+            </w:r>
+            <w:bookmarkStart w:id="0" w:name="_GoBack"/>
+            <w:bookmarkEnd w:id="0"/>
+            <w:r>
+              <w:rPr>
+                <w:color w:val="000000"/>
+                <w:sz w:val="22"/>
+                <w:szCs w:val="22"/>
+              </w:rPr>
+              <w:t>Unit Testing</w:t>
             </w:r>
           </w:p>
         </w:tc>
@@ -10331,7 +10347,7 @@
       <w:rPr>
         <w:noProof/>
       </w:rPr>
-      <w:t>2</w:t>
+      <w:t>5</w:t>
     </w:r>
     <w:r>
       <w:fldChar w:fldCharType="end"/>

</xml_diff>

<commit_message>
Updates to course material
</commit_message>
<xml_diff>
--- a/CS296N_Syllabus_Winter_2016.docx
+++ b/CS296N_Syllabus_Winter_2016.docx
@@ -1827,16 +1827,19 @@
         <w:ind w:right="720"/>
       </w:pPr>
       <w:r>
-        <w:t xml:space="preserve">Specific grading criteria will be applied to each of the labs, quizzes, and exams you will be working on in this class. Part of the lab involves peer evaluation. </w:t>
+        <w:t>Specific grading criteria will</w:t>
+      </w:r>
+      <w:r>
+        <w:t xml:space="preserve"> be applied to each of the labs and term project</w:t>
+      </w:r>
+      <w:r>
+        <w:t xml:space="preserve">. Part of the lab involves peer evaluation. </w:t>
       </w:r>
       <w:r>
         <w:t xml:space="preserve">You will be provided </w:t>
       </w:r>
       <w:r>
         <w:t xml:space="preserve">with lab evaluation worksheets for each lab. </w:t>
-      </w:r>
-      <w:r>
-        <w:t>Attendance is not graded.</w:t>
       </w:r>
     </w:p>
     <w:p>
@@ -1864,7 +1867,6 @@
         <w:gridCol w:w="10"/>
         <w:gridCol w:w="3150"/>
         <w:gridCol w:w="1927"/>
-        <w:gridCol w:w="1927"/>
         <w:gridCol w:w="10"/>
       </w:tblGrid>
       <w:tr>
@@ -1933,38 +1935,6 @@
                 <w:i/>
                 <w:iCs/>
               </w:rPr>
-              <w:t>Points for each</w:t>
-            </w:r>
-          </w:p>
-        </w:tc>
-        <w:tc>
-          <w:tcPr>
-            <w:tcW w:w="1927" w:type="dxa"/>
-            <w:tcBorders>
-              <w:top w:val="single" w:sz="8" w:space="0" w:color="auto"/>
-              <w:left w:val="nil"/>
-              <w:bottom w:val="single" w:sz="4" w:space="0" w:color="auto"/>
-              <w:right w:val="single" w:sz="8" w:space="0" w:color="auto"/>
-            </w:tcBorders>
-          </w:tcPr>
-          <w:p>
-            <w:pPr>
-              <w:spacing w:before="100" w:after="100"/>
-              <w:jc w:val="center"/>
-              <w:rPr>
-                <w:b/>
-                <w:bCs/>
-                <w:i/>
-                <w:iCs/>
-              </w:rPr>
-            </w:pPr>
-            <w:r>
-              <w:rPr>
-                <w:b/>
-                <w:bCs/>
-                <w:i/>
-                <w:iCs/>
-              </w:rPr>
               <w:t>Total Percentage</w:t>
             </w:r>
           </w:p>
@@ -2015,26 +1985,6 @@
               <w:jc w:val="center"/>
             </w:pPr>
             <w:r>
-              <w:t>50</w:t>
-            </w:r>
-          </w:p>
-        </w:tc>
-        <w:tc>
-          <w:tcPr>
-            <w:tcW w:w="1927" w:type="dxa"/>
-            <w:tcBorders>
-              <w:top w:val="single" w:sz="4" w:space="0" w:color="auto"/>
-              <w:left w:val="single" w:sz="4" w:space="0" w:color="auto"/>
-              <w:bottom w:val="single" w:sz="4" w:space="0" w:color="auto"/>
-              <w:right w:val="single" w:sz="4" w:space="0" w:color="auto"/>
-            </w:tcBorders>
-          </w:tcPr>
-          <w:p>
-            <w:pPr>
-              <w:spacing w:before="100" w:after="100"/>
-              <w:jc w:val="center"/>
-            </w:pPr>
-            <w:r>
               <w:t>40%</w:t>
             </w:r>
           </w:p>
@@ -2061,16 +2011,14 @@
               <w:jc w:val="center"/>
             </w:pPr>
             <w:r>
-              <w:t xml:space="preserve">8 </w:t>
-            </w:r>
-            <w:r>
-              <w:t>Lab Evaluations</w:t>
-            </w:r>
-          </w:p>
-        </w:tc>
-        <w:tc>
-          <w:tcPr>
-            <w:tcW w:w="1927" w:type="dxa"/>
+              <w:t>8 Code Reviews</w:t>
+            </w:r>
+          </w:p>
+        </w:tc>
+        <w:tc>
+          <w:tcPr>
+            <w:tcW w:w="1937" w:type="dxa"/>
+            <w:gridSpan w:val="2"/>
             <w:tcBorders>
               <w:top w:val="single" w:sz="4" w:space="0" w:color="auto"/>
               <w:left w:val="single" w:sz="4" w:space="0" w:color="auto"/>
@@ -2084,31 +2032,7 @@
               <w:jc w:val="center"/>
             </w:pPr>
             <w:r>
-              <w:t>10</w:t>
-            </w:r>
-          </w:p>
-        </w:tc>
-        <w:tc>
-          <w:tcPr>
-            <w:tcW w:w="1937" w:type="dxa"/>
-            <w:gridSpan w:val="2"/>
-            <w:tcBorders>
-              <w:top w:val="single" w:sz="4" w:space="0" w:color="auto"/>
-              <w:left w:val="single" w:sz="4" w:space="0" w:color="auto"/>
-              <w:bottom w:val="single" w:sz="4" w:space="0" w:color="auto"/>
-              <w:right w:val="single" w:sz="4" w:space="0" w:color="auto"/>
-            </w:tcBorders>
-          </w:tcPr>
-          <w:p>
-            <w:pPr>
-              <w:spacing w:before="100" w:after="100"/>
-              <w:jc w:val="center"/>
-            </w:pPr>
-            <w:r>
-              <w:t>10</w:t>
-            </w:r>
-            <w:r>
-              <w:t>%</w:t>
+              <w:t>10%</w:t>
             </w:r>
           </w:p>
         </w:tc>
@@ -2134,13 +2058,14 @@
               <w:jc w:val="center"/>
             </w:pPr>
             <w:r>
-              <w:t>9 Tutorial exercises</w:t>
-            </w:r>
-          </w:p>
-        </w:tc>
-        <w:tc>
-          <w:tcPr>
-            <w:tcW w:w="1927" w:type="dxa"/>
+              <w:t>Term Project</w:t>
+            </w:r>
+          </w:p>
+        </w:tc>
+        <w:tc>
+          <w:tcPr>
+            <w:tcW w:w="1937" w:type="dxa"/>
+            <w:gridSpan w:val="2"/>
             <w:tcBorders>
               <w:top w:val="single" w:sz="4" w:space="0" w:color="auto"/>
               <w:left w:val="single" w:sz="4" w:space="0" w:color="auto"/>
@@ -2154,181 +2079,7 @@
               <w:jc w:val="center"/>
             </w:pPr>
             <w:r>
-              <w:t>10</w:t>
-            </w:r>
-          </w:p>
-        </w:tc>
-        <w:tc>
-          <w:tcPr>
-            <w:tcW w:w="1937" w:type="dxa"/>
-            <w:gridSpan w:val="2"/>
-            <w:tcBorders>
-              <w:top w:val="single" w:sz="4" w:space="0" w:color="auto"/>
-              <w:left w:val="single" w:sz="4" w:space="0" w:color="auto"/>
-              <w:bottom w:val="single" w:sz="4" w:space="0" w:color="auto"/>
-              <w:right w:val="single" w:sz="4" w:space="0" w:color="auto"/>
-            </w:tcBorders>
-          </w:tcPr>
-          <w:p>
-            <w:pPr>
-              <w:spacing w:before="100" w:after="100"/>
-              <w:jc w:val="center"/>
-            </w:pPr>
-            <w:r>
-              <w:t>10</w:t>
-            </w:r>
-            <w:r>
-              <w:t>%</w:t>
-            </w:r>
-          </w:p>
-        </w:tc>
-      </w:tr>
-      <w:tr>
-        <w:trPr>
-          <w:gridBefore w:val="1"/>
-          <w:wBefore w:w="10" w:type="dxa"/>
-        </w:trPr>
-        <w:tc>
-          <w:tcPr>
-            <w:tcW w:w="3150" w:type="dxa"/>
-            <w:tcBorders>
-              <w:top w:val="single" w:sz="4" w:space="0" w:color="auto"/>
-              <w:left w:val="single" w:sz="4" w:space="0" w:color="auto"/>
-              <w:bottom w:val="single" w:sz="4" w:space="0" w:color="auto"/>
-              <w:right w:val="single" w:sz="4" w:space="0" w:color="auto"/>
-            </w:tcBorders>
-          </w:tcPr>
-          <w:p>
-            <w:pPr>
-              <w:spacing w:before="100" w:after="100"/>
-              <w:jc w:val="center"/>
-            </w:pPr>
-            <w:proofErr w:type="gramStart"/>
-            <w:r>
-              <w:t>1  Midterm</w:t>
-            </w:r>
-            <w:proofErr w:type="gramEnd"/>
-            <w:r>
-              <w:t xml:space="preserve"> exam</w:t>
-            </w:r>
-          </w:p>
-        </w:tc>
-        <w:tc>
-          <w:tcPr>
-            <w:tcW w:w="1927" w:type="dxa"/>
-            <w:tcBorders>
-              <w:top w:val="single" w:sz="4" w:space="0" w:color="auto"/>
-              <w:left w:val="single" w:sz="4" w:space="0" w:color="auto"/>
-              <w:bottom w:val="single" w:sz="4" w:space="0" w:color="auto"/>
-              <w:right w:val="single" w:sz="4" w:space="0" w:color="auto"/>
-            </w:tcBorders>
-          </w:tcPr>
-          <w:p>
-            <w:pPr>
-              <w:spacing w:before="100" w:after="100"/>
-              <w:jc w:val="center"/>
-            </w:pPr>
-            <w:r>
-              <w:t>150</w:t>
-            </w:r>
-          </w:p>
-        </w:tc>
-        <w:tc>
-          <w:tcPr>
-            <w:tcW w:w="1937" w:type="dxa"/>
-            <w:gridSpan w:val="2"/>
-            <w:tcBorders>
-              <w:top w:val="single" w:sz="4" w:space="0" w:color="auto"/>
-              <w:left w:val="single" w:sz="4" w:space="0" w:color="auto"/>
-              <w:bottom w:val="single" w:sz="4" w:space="0" w:color="auto"/>
-              <w:right w:val="single" w:sz="4" w:space="0" w:color="auto"/>
-            </w:tcBorders>
-          </w:tcPr>
-          <w:p>
-            <w:pPr>
-              <w:spacing w:before="100" w:after="100"/>
-              <w:jc w:val="center"/>
-            </w:pPr>
-            <w:r>
-              <w:t>15%</w:t>
-            </w:r>
-          </w:p>
-        </w:tc>
-      </w:tr>
-      <w:tr>
-        <w:trPr>
-          <w:gridBefore w:val="1"/>
-          <w:wBefore w:w="10" w:type="dxa"/>
-        </w:trPr>
-        <w:tc>
-          <w:tcPr>
-            <w:tcW w:w="3150" w:type="dxa"/>
-            <w:tcBorders>
-              <w:top w:val="single" w:sz="4" w:space="0" w:color="auto"/>
-              <w:left w:val="single" w:sz="4" w:space="0" w:color="auto"/>
-              <w:bottom w:val="single" w:sz="4" w:space="0" w:color="auto"/>
-              <w:right w:val="single" w:sz="4" w:space="0" w:color="auto"/>
-            </w:tcBorders>
-          </w:tcPr>
-          <w:p>
-            <w:pPr>
-              <w:spacing w:before="100" w:after="100"/>
-              <w:jc w:val="center"/>
-            </w:pPr>
-            <w:proofErr w:type="gramStart"/>
-            <w:r>
-              <w:t>1  Final</w:t>
-            </w:r>
-            <w:proofErr w:type="gramEnd"/>
-            <w:r>
-              <w:t xml:space="preserve"> exam</w:t>
-            </w:r>
-          </w:p>
-        </w:tc>
-        <w:tc>
-          <w:tcPr>
-            <w:tcW w:w="1927" w:type="dxa"/>
-            <w:tcBorders>
-              <w:top w:val="single" w:sz="4" w:space="0" w:color="auto"/>
-              <w:left w:val="single" w:sz="4" w:space="0" w:color="auto"/>
-              <w:bottom w:val="single" w:sz="4" w:space="0" w:color="auto"/>
-              <w:right w:val="single" w:sz="4" w:space="0" w:color="auto"/>
-            </w:tcBorders>
-          </w:tcPr>
-          <w:p>
-            <w:pPr>
-              <w:spacing w:before="100" w:after="100"/>
-              <w:jc w:val="center"/>
-            </w:pPr>
-            <w:r>
-              <w:t>25</w:t>
-            </w:r>
-            <w:r>
-              <w:t>0</w:t>
-            </w:r>
-          </w:p>
-        </w:tc>
-        <w:tc>
-          <w:tcPr>
-            <w:tcW w:w="1937" w:type="dxa"/>
-            <w:gridSpan w:val="2"/>
-            <w:tcBorders>
-              <w:top w:val="single" w:sz="4" w:space="0" w:color="auto"/>
-              <w:left w:val="single" w:sz="4" w:space="0" w:color="auto"/>
-              <w:bottom w:val="single" w:sz="4" w:space="0" w:color="auto"/>
-              <w:right w:val="single" w:sz="4" w:space="0" w:color="auto"/>
-            </w:tcBorders>
-          </w:tcPr>
-          <w:p>
-            <w:pPr>
-              <w:spacing w:before="100" w:after="100"/>
-              <w:jc w:val="center"/>
-            </w:pPr>
-            <w:r>
-              <w:t>25</w:t>
-            </w:r>
-            <w:r>
-              <w:t>%</w:t>
+              <w:t>50%</w:t>
             </w:r>
           </w:p>
         </w:tc>
@@ -3070,29 +2821,9 @@
           <w:tab w:val="right" w:pos="9360"/>
         </w:tabs>
         <w:ind w:left="360" w:hanging="360"/>
-        <w:rPr>
-          <w:u w:val="double"/>
-        </w:rPr>
-      </w:pPr>
-      <w:r>
-        <w:rPr>
-          <w:rFonts w:ascii="Symbol" w:hAnsi="Symbol" w:cs="Symbol"/>
-        </w:rPr>
-        <w:t></w:t>
-      </w:r>
-      <w:r>
-        <w:rPr>
-          <w:rFonts w:ascii="Symbol" w:hAnsi="Symbol" w:cs="Symbol"/>
-        </w:rPr>
-        <w:tab/>
-      </w:r>
-      <w:proofErr w:type="gramStart"/>
-      <w:r>
-        <w:t>The</w:t>
-      </w:r>
-      <w:proofErr w:type="gramEnd"/>
-      <w:r>
-        <w:t xml:space="preserve"> grade for labs submitted after the due date will be </w:t>
+      </w:pPr>
+      <w:r>
+        <w:t xml:space="preserve">The grade for labs submitted after the due date will be </w:t>
       </w:r>
       <w:r>
         <w:rPr>
@@ -3105,77 +2836,6 @@
           <w:u w:val="double"/>
         </w:rPr>
         <w:t>%.</w:t>
-      </w:r>
-      <w:r>
-        <w:rPr>
-          <w:u w:val="double"/>
-        </w:rPr>
-        <w:br/>
-      </w:r>
-      <w:r>
-        <w:t>Labs submitted after the in-class lab evaluation will be</w:t>
-      </w:r>
-      <w:r>
-        <w:rPr>
-          <w:u w:val="double"/>
-        </w:rPr>
-        <w:t xml:space="preserve"> reduced by 25%</w:t>
-      </w:r>
-    </w:p>
-    <w:p>
-      <w:pPr>
-        <w:numPr>
-          <w:ilvl w:val="0"/>
-          <w:numId w:val="2"/>
-        </w:numPr>
-        <w:tabs>
-          <w:tab w:val="left" w:pos="360"/>
-          <w:tab w:val="left" w:pos="2160"/>
-          <w:tab w:val="right" w:pos="4320"/>
-          <w:tab w:val="left" w:pos="4500"/>
-          <w:tab w:val="right" w:pos="9360"/>
-        </w:tabs>
-        <w:rPr>
-          <w:u w:val="double"/>
-        </w:rPr>
-      </w:pPr>
-      <w:r>
-        <w:t xml:space="preserve">Quizzes and exams </w:t>
-      </w:r>
-      <w:r>
-        <w:rPr>
-          <w:u w:val="double"/>
-        </w:rPr>
-        <w:t>cannot be taken after the due date</w:t>
-      </w:r>
-      <w:r>
-        <w:t>.</w:t>
-      </w:r>
-      <w:r>
-        <w:t xml:space="preserve"> </w:t>
-      </w:r>
-      <w:r>
-        <w:t>Plan ahead!</w:t>
-      </w:r>
-    </w:p>
-    <w:p>
-      <w:pPr>
-        <w:ind w:left="360" w:hanging="360"/>
-      </w:pPr>
-      <w:r>
-        <w:rPr>
-          <w:rFonts w:ascii="Symbol" w:hAnsi="Symbol" w:cs="Symbol"/>
-        </w:rPr>
-        <w:t></w:t>
-      </w:r>
-      <w:r>
-        <w:rPr>
-          <w:rFonts w:ascii="Symbol" w:hAnsi="Symbol" w:cs="Symbol"/>
-        </w:rPr>
-        <w:tab/>
-      </w:r>
-      <w:r>
-        <w:t>Exceptions will only be made for severe illness or emergency situations.</w:t>
       </w:r>
     </w:p>
     <w:p>
@@ -6636,14 +6296,6 @@
                 <w:szCs w:val="22"/>
               </w:rPr>
             </w:pPr>
-            <w:r>
-              <w:rPr>
-                <w:color w:val="000000"/>
-                <w:sz w:val="22"/>
-                <w:szCs w:val="22"/>
-              </w:rPr>
-              <w:t>* No new reading, exercise or Lab this week</w:t>
-            </w:r>
           </w:p>
         </w:tc>
         <w:tc>
@@ -6756,7 +6408,7 @@
                 <w:sz w:val="22"/>
                 <w:szCs w:val="22"/>
               </w:rPr>
-              <w:t>Midterm review, Practice: To-do list</w:t>
+              <w:t>Practice: To-do list</w:t>
             </w:r>
           </w:p>
         </w:tc>
@@ -6898,14 +6550,6 @@
                 <w:szCs w:val="22"/>
               </w:rPr>
             </w:pPr>
-            <w:r>
-              <w:rPr>
-                <w:color w:val="000000"/>
-                <w:sz w:val="22"/>
-                <w:szCs w:val="22"/>
-              </w:rPr>
-              <w:t>Midterm exam</w:t>
-            </w:r>
           </w:p>
         </w:tc>
         <w:tc>
@@ -7204,14 +6848,6 @@
                 <w:szCs w:val="22"/>
               </w:rPr>
             </w:pPr>
-            <w:r>
-              <w:rPr>
-                <w:color w:val="000000"/>
-                <w:sz w:val="22"/>
-                <w:szCs w:val="22"/>
-              </w:rPr>
-              <w:t>Midterm discussion</w:t>
-            </w:r>
           </w:p>
         </w:tc>
         <w:tc>
@@ -9320,17 +8956,7 @@
                 <w:sz w:val="22"/>
                 <w:szCs w:val="22"/>
               </w:rPr>
-              <w:t xml:space="preserve">Lectures: </w:t>
-            </w:r>
-            <w:bookmarkStart w:id="0" w:name="_GoBack"/>
-            <w:bookmarkEnd w:id="0"/>
-            <w:r>
-              <w:rPr>
-                <w:color w:val="000000"/>
-                <w:sz w:val="22"/>
-                <w:szCs w:val="22"/>
-              </w:rPr>
-              <w:t>Unit Testing</w:t>
+              <w:t>Lectures: Unit Testing</w:t>
             </w:r>
           </w:p>
         </w:tc>
@@ -9803,8 +9429,10 @@
                 <w:sz w:val="22"/>
                 <w:szCs w:val="22"/>
               </w:rPr>
-              <w:t>Final Exam</w:t>
-            </w:r>
+              <w:t>Term Project</w:t>
+            </w:r>
+            <w:bookmarkStart w:id="0" w:name="_GoBack"/>
+            <w:bookmarkEnd w:id="0"/>
           </w:p>
         </w:tc>
         <w:tc>
@@ -10347,7 +9975,7 @@
       <w:rPr>
         <w:noProof/>
       </w:rPr>
-      <w:t>5</w:t>
+      <w:t>4</w:t>
     </w:r>
     <w:r>
       <w:fldChar w:fldCharType="end"/>

</xml_diff>